<commit_message>
Update assignment brief to emphasie reflection frameworks
</commit_message>
<xml_diff>
--- a/GAM320/2/gam320-assignment-2-brief.docx
+++ b/GAM320/2/gam320-assignment-2-brief.docx
@@ -1496,7 +1496,17 @@
               <w:jc w:val="left"/>
             </w:pPr>
             <w:r>
-              <w:t>Part 3 should be a plan for the next stage of development. You can use any structure you want for this, but we suggest using SMART Objectives.</w:t>
+              <w:t xml:space="preserve">Part 3 should be a plan for the next stage of development. You can use any structure you want for this, but we suggest using </w:t>
+            </w:r>
+            <w:r>
+              <w:rPr>
+                <w:b/>
+                <w:bCs/>
+              </w:rPr>
+              <w:t>SMART Objectives</w:t>
+            </w:r>
+            <w:r>
+              <w:t>.</w:t>
             </w:r>
           </w:p>
           <w:p>
@@ -1687,10 +1697,20 @@
           </w:p>
           <w:p>
             <w:pPr>
+              <w:pStyle w:val="BodyText"/>
+              <w:jc w:val="left"/>
+              <w:rPr>
+                <w:b/>
+              </w:rPr>
+            </w:pPr>
+          </w:p>
+          <w:p>
+            <w:pPr>
               <w:pStyle w:val="Heading1"/>
               <w:spacing w:before="82"/>
             </w:pPr>
             <w:r>
+              <w:lastRenderedPageBreak/>
               <w:t>FAQ</w:t>
             </w:r>
           </w:p>
@@ -1712,7 +1732,6 @@
                 <w:b/>
                 <w:bCs/>
               </w:rPr>
-              <w:lastRenderedPageBreak/>
               <w:t>What is the deadline for this assignment?</w:t>
             </w:r>
           </w:p>
@@ -2922,7 +2941,17 @@
                 <w:szCs w:val="16"/>
                 <w:lang w:val="en-GB" w:eastAsia="en-GB"/>
               </w:rPr>
-              <w:t>20% </w:t>
+              <w:t>20</w:t>
+            </w:r>
+            <w:r>
+              <w:rPr>
+                <w:rFonts w:ascii="Calibri" w:eastAsia="Times New Roman" w:hAnsi="Calibri" w:cs="Times New Roman"/>
+                <w:color w:val="000000" w:themeColor="text1"/>
+                <w:sz w:val="16"/>
+                <w:szCs w:val="16"/>
+                <w:lang w:val="en-GB" w:eastAsia="en-GB"/>
+              </w:rPr>
+              <w:t>% </w:t>
             </w:r>
           </w:p>
         </w:tc>
@@ -3550,7 +3579,17 @@
                 <w:szCs w:val="16"/>
                 <w:lang w:val="en-GB" w:eastAsia="en-GB"/>
               </w:rPr>
-              <w:t>20% </w:t>
+              <w:t>20</w:t>
+            </w:r>
+            <w:r>
+              <w:rPr>
+                <w:rFonts w:ascii="Calibri" w:eastAsia="Times New Roman" w:hAnsi="Calibri" w:cs="Times New Roman"/>
+                <w:color w:val="000000" w:themeColor="text1"/>
+                <w:sz w:val="16"/>
+                <w:szCs w:val="16"/>
+                <w:lang w:val="en-GB" w:eastAsia="en-GB"/>
+              </w:rPr>
+              <w:t>% </w:t>
             </w:r>
           </w:p>
         </w:tc>
@@ -4254,10 +4293,10 @@
               <w:autoSpaceDN/>
               <w:textAlignment w:val="baseline"/>
               <w:rPr>
-                <w:rFonts w:ascii="Times New Roman" w:eastAsia="Times New Roman" w:hAnsi="Times New Roman" w:cs="Times New Roman"/>
-                <w:color w:val="000000" w:themeColor="text1"/>
-                <w:sz w:val="24"/>
-                <w:szCs w:val="24"/>
+                <w:rFonts w:ascii="Calibri" w:eastAsia="Times New Roman" w:hAnsi="Calibri" w:cs="Times New Roman"/>
+                <w:color w:val="000000" w:themeColor="text1"/>
+                <w:sz w:val="16"/>
+                <w:szCs w:val="16"/>
                 <w:lang w:val="en-GB" w:eastAsia="en-GB"/>
               </w:rPr>
             </w:pPr>
@@ -4307,7 +4346,29 @@
                 <w:szCs w:val="16"/>
                 <w:lang w:val="en-GB" w:eastAsia="en-GB"/>
               </w:rPr>
-              <w:t>Analysis is fairly shallow, with some references to industry practice and academic references </w:t>
+              <w:t xml:space="preserve">Analysis is </w:t>
+            </w:r>
+            <w:proofErr w:type="gramStart"/>
+            <w:r>
+              <w:rPr>
+                <w:rFonts w:ascii="Calibri" w:eastAsia="Times New Roman" w:hAnsi="Calibri" w:cs="Times New Roman"/>
+                <w:color w:val="000000" w:themeColor="text1"/>
+                <w:sz w:val="16"/>
+                <w:szCs w:val="16"/>
+                <w:lang w:val="en-GB" w:eastAsia="en-GB"/>
+              </w:rPr>
+              <w:t>fairly shallow</w:t>
+            </w:r>
+            <w:proofErr w:type="gramEnd"/>
+            <w:r>
+              <w:rPr>
+                <w:rFonts w:ascii="Calibri" w:eastAsia="Times New Roman" w:hAnsi="Calibri" w:cs="Times New Roman"/>
+                <w:color w:val="000000" w:themeColor="text1"/>
+                <w:sz w:val="16"/>
+                <w:szCs w:val="16"/>
+                <w:lang w:val="en-GB" w:eastAsia="en-GB"/>
+              </w:rPr>
+              <w:t>, with some references to industry practice and academic references </w:t>
             </w:r>
           </w:p>
         </w:tc>
@@ -4832,6 +4893,68 @@
               <w:autoSpaceDN/>
               <w:textAlignment w:val="baseline"/>
               <w:rPr>
+                <w:rFonts w:ascii="Calibri" w:eastAsia="Times New Roman" w:hAnsi="Calibri" w:cs="Times New Roman"/>
+                <w:color w:val="000000" w:themeColor="text1"/>
+                <w:sz w:val="16"/>
+                <w:szCs w:val="16"/>
+                <w:lang w:val="en-GB" w:eastAsia="en-GB"/>
+              </w:rPr>
+            </w:pPr>
+            <w:r>
+              <w:rPr>
+                <w:rFonts w:ascii="Calibri" w:eastAsia="Times New Roman" w:hAnsi="Calibri" w:cs="Times New Roman"/>
+                <w:color w:val="000000" w:themeColor="text1"/>
+                <w:sz w:val="16"/>
+                <w:szCs w:val="16"/>
+                <w:lang w:val="en-GB" w:eastAsia="en-GB"/>
+              </w:rPr>
+              <w:t xml:space="preserve"> No real relationship between self- and game reflections, </w:t>
+            </w:r>
+            <w:proofErr w:type="gramStart"/>
+            <w:r>
+              <w:rPr>
+                <w:rFonts w:ascii="Calibri" w:eastAsia="Times New Roman" w:hAnsi="Calibri" w:cs="Times New Roman"/>
+                <w:color w:val="000000" w:themeColor="text1"/>
+                <w:sz w:val="16"/>
+                <w:szCs w:val="16"/>
+                <w:lang w:val="en-GB" w:eastAsia="en-GB"/>
+              </w:rPr>
+              <w:t>analysis</w:t>
+            </w:r>
+            <w:proofErr w:type="gramEnd"/>
+            <w:r>
+              <w:rPr>
+                <w:rFonts w:ascii="Calibri" w:eastAsia="Times New Roman" w:hAnsi="Calibri" w:cs="Times New Roman"/>
+                <w:color w:val="000000" w:themeColor="text1"/>
+                <w:sz w:val="16"/>
+                <w:szCs w:val="16"/>
+                <w:lang w:val="en-GB" w:eastAsia="en-GB"/>
+              </w:rPr>
+              <w:t xml:space="preserve"> and plans </w:t>
+            </w:r>
+          </w:p>
+          <w:p>
+            <w:pPr>
+              <w:widowControl/>
+              <w:autoSpaceDE/>
+              <w:autoSpaceDN/>
+              <w:textAlignment w:val="baseline"/>
+              <w:rPr>
+                <w:rFonts w:ascii="Calibri" w:eastAsia="Times New Roman" w:hAnsi="Calibri" w:cs="Times New Roman"/>
+                <w:color w:val="000000" w:themeColor="text1"/>
+                <w:sz w:val="16"/>
+                <w:szCs w:val="16"/>
+                <w:lang w:val="en-GB" w:eastAsia="en-GB"/>
+              </w:rPr>
+            </w:pPr>
+          </w:p>
+          <w:p>
+            <w:pPr>
+              <w:widowControl/>
+              <w:autoSpaceDE/>
+              <w:autoSpaceDN/>
+              <w:textAlignment w:val="baseline"/>
+              <w:rPr>
                 <w:rFonts w:ascii="Times New Roman" w:eastAsia="Times New Roman" w:hAnsi="Times New Roman" w:cs="Times New Roman"/>
                 <w:color w:val="000000" w:themeColor="text1"/>
                 <w:sz w:val="24"/>
@@ -4847,7 +4970,7 @@
                 <w:szCs w:val="16"/>
                 <w:lang w:val="en-GB" w:eastAsia="en-GB"/>
               </w:rPr>
-              <w:t> No real relationship between self- and game reflections, analysis and plans </w:t>
+              <w:t>No consideration of SMART or suitable planning framework.</w:t>
             </w:r>
           </w:p>
         </w:tc>
@@ -5144,7 +5267,7 @@
                 <w:szCs w:val="16"/>
                 <w:lang w:val="en-GB" w:eastAsia="en-GB"/>
               </w:rPr>
-              <w:t> Consideration of SMART and other suitable planning templates &amp; frameworks </w:t>
+              <w:t>Consideration of SMART and other suitable planning templates &amp; frameworks </w:t>
             </w:r>
           </w:p>
           <w:p>

</xml_diff>